<commit_message>
IT-sec rapport inlagt i resources.rapport
</commit_message>
<xml_diff>
--- a/src/main/resources/rapport/IT-Sec.docx
+++ b/src/main/resources/rapport/IT-Sec.docx
@@ -22,9 +22,8 @@
           <w:szCs w:val="28"/>
           <w:lang w:val="en-US"/>
         </w:rPr>
-        <w:t xml:space="preserve">IT-Sec </w:t>
-      </w:r>
-      <w:proofErr w:type="spellStart"/>
+        <w:t>IT-Sec sårbarhet</w:t>
+      </w:r>
       <w:r>
         <w:rPr>
           <w:b/>
@@ -33,17 +32,6 @@
           <w:szCs w:val="28"/>
           <w:lang w:val="en-US"/>
         </w:rPr>
-        <w:t>sårbarhet</w:t>
-      </w:r>
-      <w:proofErr w:type="spellEnd"/>
-      <w:r>
-        <w:rPr>
-          <w:b/>
-          <w:bCs/>
-          <w:sz w:val="28"/>
-          <w:szCs w:val="28"/>
-          <w:lang w:val="en-US"/>
-        </w:rPr>
         <w:t xml:space="preserve"> 1</w:t>
       </w:r>
     </w:p>
@@ -96,6 +84,7 @@
       </w:pPr>
       <w:r>
         <w:rPr>
+          <w:noProof/>
           <w:color w:val="404040" w:themeColor="text1" w:themeTint="BF"/>
         </w:rPr>
         <w:drawing>
@@ -159,17 +148,7 @@
           <w:sz w:val="20"/>
           <w:szCs w:val="20"/>
         </w:rPr>
-        <w:t>1</w:t>
-      </w:r>
-      <w:r>
-        <w:rPr>
-          <w:b/>
-          <w:bCs/>
-          <w:color w:val="404040" w:themeColor="text1" w:themeTint="BF"/>
-          <w:sz w:val="20"/>
-          <w:szCs w:val="20"/>
-        </w:rPr>
-        <w:t>. Sårbarhetsbeskrivning</w:t>
+        <w:t>1. Sårbarhetsbeskrivning</w:t>
       </w:r>
     </w:p>
     <w:p>
@@ -207,17 +186,7 @@
           <w:sz w:val="20"/>
           <w:szCs w:val="20"/>
         </w:rPr>
-        <w:t>2</w:t>
-      </w:r>
-      <w:r>
-        <w:rPr>
-          <w:b/>
-          <w:bCs/>
-          <w:color w:val="404040" w:themeColor="text1" w:themeTint="BF"/>
-          <w:sz w:val="20"/>
-          <w:szCs w:val="20"/>
-        </w:rPr>
-        <w:t>. Hur sårbarheten kan utnyttjas</w:t>
+        <w:t>2. Hur sårbarheten kan utnyttjas</w:t>
       </w:r>
     </w:p>
     <w:p>
@@ -255,17 +224,7 @@
           <w:sz w:val="20"/>
           <w:szCs w:val="20"/>
         </w:rPr>
-        <w:t>3</w:t>
-      </w:r>
-      <w:r>
-        <w:rPr>
-          <w:b/>
-          <w:bCs/>
-          <w:color w:val="404040" w:themeColor="text1" w:themeTint="BF"/>
-          <w:sz w:val="20"/>
-          <w:szCs w:val="20"/>
-        </w:rPr>
-        <w:t>. Potentiella risker</w:t>
+        <w:t>3. Potentiella risker</w:t>
       </w:r>
     </w:p>
     <w:p>
@@ -287,25 +246,7 @@
           <w:sz w:val="20"/>
           <w:szCs w:val="20"/>
         </w:rPr>
-        <w:t xml:space="preserve">Databasmanipulation: Genom att skicka in skadlig SQL-kod kan en angripare utföra en rad skadliga handlingar som att radera tabeller, ändra data eller till och med lägga till </w:t>
-      </w:r>
-      <w:proofErr w:type="gramStart"/>
-      <w:r>
-        <w:rPr>
-          <w:color w:val="404040" w:themeColor="text1" w:themeTint="BF"/>
-          <w:sz w:val="20"/>
-          <w:szCs w:val="20"/>
-        </w:rPr>
-        <w:t>ny data</w:t>
-      </w:r>
-      <w:proofErr w:type="gramEnd"/>
-      <w:r>
-        <w:rPr>
-          <w:color w:val="404040" w:themeColor="text1" w:themeTint="BF"/>
-          <w:sz w:val="20"/>
-          <w:szCs w:val="20"/>
-        </w:rPr>
-        <w:t>.</w:t>
+        <w:t>Databasmanipulation: Genom att skicka in skadlig SQL-kod kan en angripare utföra en rad skadliga handlingar som att radera tabeller, ändra data eller till och med lägga till ny data.</w:t>
       </w:r>
     </w:p>
     <w:p>
@@ -392,17 +333,7 @@
           <w:sz w:val="20"/>
           <w:szCs w:val="20"/>
         </w:rPr>
-        <w:t>4</w:t>
-      </w:r>
-      <w:r>
-        <w:rPr>
-          <w:b/>
-          <w:bCs/>
-          <w:color w:val="404040" w:themeColor="text1" w:themeTint="BF"/>
-          <w:sz w:val="20"/>
-          <w:szCs w:val="20"/>
-        </w:rPr>
-        <w:t>. Rekommenderade åtgärder</w:t>
+        <w:t>4. Rekommenderade åtgärder</w:t>
       </w:r>
     </w:p>
     <w:p>
@@ -424,79 +355,7 @@
           <w:sz w:val="20"/>
           <w:szCs w:val="20"/>
         </w:rPr>
-        <w:t xml:space="preserve">Använd </w:t>
-      </w:r>
-      <w:proofErr w:type="spellStart"/>
-      <w:r>
-        <w:rPr>
-          <w:color w:val="404040" w:themeColor="text1" w:themeTint="BF"/>
-          <w:sz w:val="20"/>
-          <w:szCs w:val="20"/>
-        </w:rPr>
-        <w:t>parameteriserade</w:t>
-      </w:r>
-      <w:proofErr w:type="spellEnd"/>
-      <w:r>
-        <w:rPr>
-          <w:color w:val="404040" w:themeColor="text1" w:themeTint="BF"/>
-          <w:sz w:val="20"/>
-          <w:szCs w:val="20"/>
-        </w:rPr>
-        <w:t xml:space="preserve"> frågor eller ORM (</w:t>
-      </w:r>
-      <w:proofErr w:type="spellStart"/>
-      <w:r>
-        <w:rPr>
-          <w:color w:val="404040" w:themeColor="text1" w:themeTint="BF"/>
-          <w:sz w:val="20"/>
-          <w:szCs w:val="20"/>
-        </w:rPr>
-        <w:t>Object-Relational</w:t>
-      </w:r>
-      <w:proofErr w:type="spellEnd"/>
-      <w:r>
-        <w:rPr>
-          <w:color w:val="404040" w:themeColor="text1" w:themeTint="BF"/>
-          <w:sz w:val="20"/>
-          <w:szCs w:val="20"/>
-        </w:rPr>
-        <w:t xml:space="preserve"> </w:t>
-      </w:r>
-      <w:proofErr w:type="spellStart"/>
-      <w:r>
-        <w:rPr>
-          <w:color w:val="404040" w:themeColor="text1" w:themeTint="BF"/>
-          <w:sz w:val="20"/>
-          <w:szCs w:val="20"/>
-        </w:rPr>
-        <w:t>Mapping</w:t>
-      </w:r>
-      <w:proofErr w:type="spellEnd"/>
-      <w:r>
-        <w:rPr>
-          <w:color w:val="404040" w:themeColor="text1" w:themeTint="BF"/>
-          <w:sz w:val="20"/>
-          <w:szCs w:val="20"/>
-        </w:rPr>
-        <w:t xml:space="preserve">) bibliotek för att interagera med databasen </w:t>
-      </w:r>
-      <w:proofErr w:type="gramStart"/>
-      <w:r>
-        <w:rPr>
-          <w:color w:val="404040" w:themeColor="text1" w:themeTint="BF"/>
-          <w:sz w:val="20"/>
-          <w:szCs w:val="20"/>
-        </w:rPr>
-        <w:t>istället</w:t>
-      </w:r>
-      <w:proofErr w:type="gramEnd"/>
-      <w:r>
-        <w:rPr>
-          <w:color w:val="404040" w:themeColor="text1" w:themeTint="BF"/>
-          <w:sz w:val="20"/>
-          <w:szCs w:val="20"/>
-        </w:rPr>
-        <w:t xml:space="preserve"> för att skapa SQL-frågor från direkt användarinmatning.</w:t>
+        <w:t>Använd parameteriserade frågor eller ORM (Object-Relational Mapping) bibliotek för att interagera med databasen istället för att skapa SQL-frågor från direkt användarinmatning.</w:t>
       </w:r>
     </w:p>
     <w:p>
@@ -572,72 +431,38 @@
           <w:lang w:val="en-US"/>
         </w:rPr>
         <w:lastRenderedPageBreak/>
-        <w:t xml:space="preserve">IT-Sec </w:t>
-      </w:r>
-      <w:proofErr w:type="spellStart"/>
-      <w:r>
-        <w:rPr>
-          <w:b/>
-          <w:bCs/>
-          <w:color w:val="404040" w:themeColor="text1" w:themeTint="BF"/>
-          <w:sz w:val="28"/>
-          <w:szCs w:val="28"/>
+        <w:t>IT-Sec sårbarhet 2</w:t>
+      </w:r>
+    </w:p>
+    <w:p>
+      <w:pPr>
+        <w:jc w:val="center"/>
+        <w:rPr>
+          <w:rFonts w:ascii="Verdana" w:hAnsi="Verdana"/>
+          <w:color w:val="404040" w:themeColor="text1" w:themeTint="BF"/>
           <w:lang w:val="en-US"/>
         </w:rPr>
-        <w:t>sårbarhet</w:t>
-      </w:r>
-      <w:proofErr w:type="spellEnd"/>
-      <w:r>
-        <w:rPr>
-          <w:b/>
-          <w:bCs/>
-          <w:color w:val="404040" w:themeColor="text1" w:themeTint="BF"/>
-          <w:sz w:val="28"/>
-          <w:szCs w:val="28"/>
+      </w:pPr>
+      <w:r>
+        <w:rPr>
+          <w:rFonts w:ascii="Verdana" w:hAnsi="Verdana"/>
+          <w:color w:val="404040" w:themeColor="text1" w:themeTint="BF"/>
           <w:lang w:val="en-US"/>
         </w:rPr>
-        <w:t xml:space="preserve"> </w:t>
-      </w:r>
-      <w:r>
-        <w:rPr>
-          <w:b/>
-          <w:bCs/>
-          <w:color w:val="404040" w:themeColor="text1" w:themeTint="BF"/>
-          <w:sz w:val="28"/>
-          <w:szCs w:val="28"/>
+        <w:t>CWE-862: Missing Authorization</w:t>
+      </w:r>
+    </w:p>
+    <w:p>
+      <w:pPr>
+        <w:jc w:val="center"/>
+        <w:rPr>
+          <w:color w:val="404040" w:themeColor="text1" w:themeTint="BF"/>
           <w:lang w:val="en-US"/>
         </w:rPr>
-        <w:t>2</w:t>
-      </w:r>
-    </w:p>
-    <w:p>
-      <w:pPr>
-        <w:jc w:val="center"/>
-        <w:rPr>
-          <w:rFonts w:ascii="Verdana" w:hAnsi="Verdana"/>
-          <w:color w:val="404040" w:themeColor="text1" w:themeTint="BF"/>
-          <w:lang w:val="en-US"/>
-        </w:rPr>
-      </w:pPr>
-      <w:r>
-        <w:rPr>
-          <w:rFonts w:ascii="Verdana" w:hAnsi="Verdana"/>
-          <w:color w:val="404040" w:themeColor="text1" w:themeTint="BF"/>
-          <w:lang w:val="en-US"/>
-        </w:rPr>
-        <w:t>CWE-862: Missing Authorization</w:t>
-      </w:r>
-    </w:p>
-    <w:p>
-      <w:pPr>
-        <w:jc w:val="center"/>
-        <w:rPr>
-          <w:color w:val="404040" w:themeColor="text1" w:themeTint="BF"/>
-          <w:lang w:val="en-US"/>
-        </w:rPr>
-      </w:pPr>
-      <w:r>
-        <w:rPr>
+      </w:pPr>
+      <w:r>
+        <w:rPr>
+          <w:noProof/>
           <w:color w:val="404040" w:themeColor="text1" w:themeTint="BF"/>
           <w:highlight w:val="black"/>
           <w:lang w:val="en-US"/>
@@ -680,6 +505,7 @@
       </w:r>
       <w:r>
         <w:rPr>
+          <w:noProof/>
           <w:color w:val="404040" w:themeColor="text1" w:themeTint="BF"/>
           <w:highlight w:val="black"/>
           <w:lang w:val="en-US"/>
@@ -722,6 +548,7 @@
       </w:r>
       <w:r>
         <w:rPr>
+          <w:noProof/>
           <w:color w:val="404040" w:themeColor="text1" w:themeTint="BF"/>
           <w:highlight w:val="black"/>
           <w:lang w:val="en-US"/>
@@ -798,43 +625,7 @@
           <w:sz w:val="20"/>
           <w:szCs w:val="20"/>
         </w:rPr>
-        <w:t xml:space="preserve">Webbapplikationen saknar auktorisering, vilket innebär att alla </w:t>
-      </w:r>
-      <w:proofErr w:type="spellStart"/>
-      <w:r>
-        <w:rPr>
-          <w:color w:val="404040" w:themeColor="text1" w:themeTint="BF"/>
-          <w:sz w:val="20"/>
-          <w:szCs w:val="20"/>
-        </w:rPr>
-        <w:t>API:er</w:t>
-      </w:r>
-      <w:proofErr w:type="spellEnd"/>
-      <w:r>
-        <w:rPr>
-          <w:color w:val="404040" w:themeColor="text1" w:themeTint="BF"/>
-          <w:sz w:val="20"/>
-          <w:szCs w:val="20"/>
-        </w:rPr>
-        <w:t xml:space="preserve"> är öppna och kan nås av alla, oavsett om de har behörighet eller inte. Utan en auktoriseringsmekanism kan vilken användare som helst komma åt alla resurser, vilket exponerar </w:t>
-      </w:r>
-      <w:proofErr w:type="gramStart"/>
-      <w:r>
-        <w:rPr>
-          <w:color w:val="404040" w:themeColor="text1" w:themeTint="BF"/>
-          <w:sz w:val="20"/>
-          <w:szCs w:val="20"/>
-        </w:rPr>
-        <w:t>känslig data</w:t>
-      </w:r>
-      <w:proofErr w:type="gramEnd"/>
-      <w:r>
-        <w:rPr>
-          <w:color w:val="404040" w:themeColor="text1" w:themeTint="BF"/>
-          <w:sz w:val="20"/>
-          <w:szCs w:val="20"/>
-        </w:rPr>
-        <w:t xml:space="preserve"> och kritiska funktioner för potentiella hot.</w:t>
+        <w:t>Webbapplikationen saknar auktorisering, vilket innebär att alla API:er är öppna och kan nås av alla, oavsett om de har behörighet eller inte. Utan en auktoriseringsmekanism kan vilken användare som helst komma åt alla resurser, vilket exponerar känslig data och kritiska funktioner för potentiella hot.</w:t>
       </w:r>
     </w:p>
     <w:p>
@@ -1008,25 +799,7 @@
           <w:sz w:val="20"/>
           <w:szCs w:val="20"/>
         </w:rPr>
-        <w:t xml:space="preserve">Manipulation av data: Utan lämplig auktorisering kan en obehörig användare ändra eller radera </w:t>
-      </w:r>
-      <w:proofErr w:type="gramStart"/>
-      <w:r>
-        <w:rPr>
-          <w:color w:val="404040" w:themeColor="text1" w:themeTint="BF"/>
-          <w:sz w:val="20"/>
-          <w:szCs w:val="20"/>
-        </w:rPr>
-        <w:t>viktig data</w:t>
-      </w:r>
-      <w:proofErr w:type="gramEnd"/>
-      <w:r>
-        <w:rPr>
-          <w:color w:val="404040" w:themeColor="text1" w:themeTint="BF"/>
-          <w:sz w:val="20"/>
-          <w:szCs w:val="20"/>
-        </w:rPr>
-        <w:t>, vilket kan orsaka felaktig information att spridas eller systemfel.</w:t>
+        <w:t>Manipulation av data: Utan lämplig auktorisering kan en obehörig användare ändra eller radera viktig data, vilket kan orsaka felaktig information att spridas eller systemfel.</w:t>
       </w:r>
     </w:p>
     <w:p>
@@ -1113,43 +886,7 @@
           <w:sz w:val="20"/>
           <w:szCs w:val="20"/>
         </w:rPr>
-        <w:t xml:space="preserve">Implementera auktorisering: Använd bibliotek eller verktyg som Spring </w:t>
-      </w:r>
-      <w:proofErr w:type="spellStart"/>
-      <w:r>
-        <w:rPr>
-          <w:color w:val="404040" w:themeColor="text1" w:themeTint="BF"/>
-          <w:sz w:val="20"/>
-          <w:szCs w:val="20"/>
-        </w:rPr>
-        <w:t>Security</w:t>
-      </w:r>
-      <w:proofErr w:type="spellEnd"/>
-      <w:r>
-        <w:rPr>
-          <w:color w:val="404040" w:themeColor="text1" w:themeTint="BF"/>
-          <w:sz w:val="20"/>
-          <w:szCs w:val="20"/>
-        </w:rPr>
-        <w:t xml:space="preserve"> för att tillföra robust auktoriseringskontroll på alla </w:t>
-      </w:r>
-      <w:proofErr w:type="spellStart"/>
-      <w:r>
-        <w:rPr>
-          <w:color w:val="404040" w:themeColor="text1" w:themeTint="BF"/>
-          <w:sz w:val="20"/>
-          <w:szCs w:val="20"/>
-        </w:rPr>
-        <w:t>API:er</w:t>
-      </w:r>
-      <w:proofErr w:type="spellEnd"/>
-      <w:r>
-        <w:rPr>
-          <w:color w:val="404040" w:themeColor="text1" w:themeTint="BF"/>
-          <w:sz w:val="20"/>
-          <w:szCs w:val="20"/>
-        </w:rPr>
-        <w:t>.</w:t>
+        <w:t>Implementera auktorisering: Använd bibliotek eller verktyg som Spring Security för att tillföra robust auktoriseringskontroll på alla API:er.</w:t>
       </w:r>
     </w:p>
     <w:p>
@@ -1171,43 +908,7 @@
           <w:sz w:val="20"/>
           <w:szCs w:val="20"/>
         </w:rPr>
-        <w:t>Rollbaserad tillgång: Inför rollbaserad auktorisering där olika roller (</w:t>
-      </w:r>
-      <w:proofErr w:type="gramStart"/>
-      <w:r>
-        <w:rPr>
-          <w:color w:val="404040" w:themeColor="text1" w:themeTint="BF"/>
-          <w:sz w:val="20"/>
-          <w:szCs w:val="20"/>
-        </w:rPr>
-        <w:t>t.ex.</w:t>
-      </w:r>
-      <w:proofErr w:type="gramEnd"/>
-      <w:r>
-        <w:rPr>
-          <w:color w:val="404040" w:themeColor="text1" w:themeTint="BF"/>
-          <w:sz w:val="20"/>
-          <w:szCs w:val="20"/>
-        </w:rPr>
-        <w:t xml:space="preserve"> </w:t>
-      </w:r>
-      <w:proofErr w:type="spellStart"/>
-      <w:r>
-        <w:rPr>
-          <w:color w:val="404040" w:themeColor="text1" w:themeTint="BF"/>
-          <w:sz w:val="20"/>
-          <w:szCs w:val="20"/>
-        </w:rPr>
-        <w:t>admin</w:t>
-      </w:r>
-      <w:proofErr w:type="spellEnd"/>
-      <w:r>
-        <w:rPr>
-          <w:color w:val="404040" w:themeColor="text1" w:themeTint="BF"/>
-          <w:sz w:val="20"/>
-          <w:szCs w:val="20"/>
-        </w:rPr>
-        <w:t>, användare) har olika nivåer av åtkomst och rättigheter.</w:t>
+        <w:t>Rollbaserad tillgång: Inför rollbaserad auktorisering där olika roller (t.ex. admin, användare) har olika nivåer av åtkomst och rättigheter.</w:t>
       </w:r>
     </w:p>
     <w:p>
@@ -1229,25 +930,7 @@
           <w:sz w:val="20"/>
           <w:szCs w:val="20"/>
         </w:rPr>
-        <w:t xml:space="preserve">Token-baserad autentisering: Överväg att använda en token-baserad autentisering, som JWT (JSON Web Token), för att säkra dina </w:t>
-      </w:r>
-      <w:proofErr w:type="spellStart"/>
-      <w:r>
-        <w:rPr>
-          <w:color w:val="404040" w:themeColor="text1" w:themeTint="BF"/>
-          <w:sz w:val="20"/>
-          <w:szCs w:val="20"/>
-        </w:rPr>
-        <w:t>API:er</w:t>
-      </w:r>
-      <w:proofErr w:type="spellEnd"/>
-      <w:r>
-        <w:rPr>
-          <w:color w:val="404040" w:themeColor="text1" w:themeTint="BF"/>
-          <w:sz w:val="20"/>
-          <w:szCs w:val="20"/>
-        </w:rPr>
-        <w:t xml:space="preserve"> och verifiera användarens identitet samt rättigheter.</w:t>
+        <w:t>Token-baserad autentisering: Överväg att använda en token-baserad autentisering, som JWT (JSON Web Token), för att säkra dina API:er och verifiera användarens identitet samt rättigheter.</w:t>
       </w:r>
     </w:p>
     <w:p>
@@ -1269,25 +952,7 @@
           <w:sz w:val="20"/>
           <w:szCs w:val="20"/>
         </w:rPr>
-        <w:t xml:space="preserve">API-nycklar: För tredjepartsintegreringar eller externa tjänster, använd API-nycklar för att begränsa och kontrollera tillgången till dina </w:t>
-      </w:r>
-      <w:proofErr w:type="spellStart"/>
-      <w:r>
-        <w:rPr>
-          <w:color w:val="404040" w:themeColor="text1" w:themeTint="BF"/>
-          <w:sz w:val="20"/>
-          <w:szCs w:val="20"/>
-        </w:rPr>
-        <w:t>API:er</w:t>
-      </w:r>
-      <w:proofErr w:type="spellEnd"/>
-      <w:r>
-        <w:rPr>
-          <w:color w:val="404040" w:themeColor="text1" w:themeTint="BF"/>
-          <w:sz w:val="20"/>
-          <w:szCs w:val="20"/>
-        </w:rPr>
-        <w:t>.</w:t>
+        <w:t>API-nycklar: För tredjepartsintegreringar eller externa tjänster, använd API-nycklar för att begränsa och kontrollera tillgången till dina API:er.</w:t>
       </w:r>
     </w:p>
     <w:p>
@@ -1386,6 +1051,7 @@
         <w:rPr>
           <w:b/>
           <w:bCs/>
+          <w:noProof/>
           <w:sz w:val="28"/>
           <w:szCs w:val="28"/>
         </w:rPr>
@@ -1456,96 +1122,24 @@
           <w:sz w:val="20"/>
           <w:szCs w:val="20"/>
         </w:rPr>
-        <w:t xml:space="preserve"> </w:t>
-      </w:r>
-      <w:proofErr w:type="spellStart"/>
-      <w:r>
-        <w:rPr>
-          <w:color w:val="404040" w:themeColor="text1" w:themeTint="BF"/>
-          <w:sz w:val="20"/>
-          <w:szCs w:val="20"/>
-        </w:rPr>
-        <w:t>username</w:t>
-      </w:r>
-      <w:proofErr w:type="spellEnd"/>
-      <w:r>
-        <w:rPr>
-          <w:color w:val="404040" w:themeColor="text1" w:themeTint="BF"/>
-          <w:sz w:val="20"/>
-          <w:szCs w:val="20"/>
-        </w:rPr>
-        <w:t xml:space="preserve">-parametern in i frågan. Detta öppnar upp för SQL-injektionssårbarheter, där en illvillig användare kan infoga skadlig SQL-kod som del av </w:t>
-      </w:r>
-      <w:proofErr w:type="spellStart"/>
-      <w:r>
-        <w:rPr>
-          <w:color w:val="404040" w:themeColor="text1" w:themeTint="BF"/>
-          <w:sz w:val="20"/>
-          <w:szCs w:val="20"/>
-        </w:rPr>
-        <w:t>username</w:t>
-      </w:r>
-      <w:proofErr w:type="spellEnd"/>
-      <w:r>
-        <w:rPr>
-          <w:color w:val="404040" w:themeColor="text1" w:themeTint="BF"/>
-          <w:sz w:val="20"/>
-          <w:szCs w:val="20"/>
-        </w:rPr>
-        <w:t xml:space="preserve"> för att manipulera eller skada databasen.</w:t>
-      </w:r>
-    </w:p>
-    <w:p>
-      <w:pPr>
-        <w:rPr>
-          <w:color w:val="404040" w:themeColor="text1" w:themeTint="BF"/>
-          <w:sz w:val="20"/>
-          <w:szCs w:val="20"/>
-        </w:rPr>
-      </w:pPr>
-      <w:r>
-        <w:rPr>
-          <w:color w:val="404040" w:themeColor="text1" w:themeTint="BF"/>
-          <w:sz w:val="20"/>
-          <w:szCs w:val="20"/>
-        </w:rPr>
-        <w:t xml:space="preserve">I den förbättrade koden används </w:t>
-      </w:r>
-      <w:proofErr w:type="spellStart"/>
-      <w:r>
-        <w:rPr>
-          <w:color w:val="404040" w:themeColor="text1" w:themeTint="BF"/>
-          <w:sz w:val="20"/>
-          <w:szCs w:val="20"/>
-        </w:rPr>
-        <w:t>accountRepository.findByUserName</w:t>
-      </w:r>
-      <w:proofErr w:type="spellEnd"/>
-      <w:r>
-        <w:rPr>
-          <w:color w:val="404040" w:themeColor="text1" w:themeTint="BF"/>
-          <w:sz w:val="20"/>
-          <w:szCs w:val="20"/>
-        </w:rPr>
-        <w:t>(</w:t>
-      </w:r>
-      <w:proofErr w:type="spellStart"/>
-      <w:r>
-        <w:rPr>
-          <w:color w:val="404040" w:themeColor="text1" w:themeTint="BF"/>
-          <w:sz w:val="20"/>
-          <w:szCs w:val="20"/>
-        </w:rPr>
-        <w:t>username</w:t>
-      </w:r>
-      <w:proofErr w:type="spellEnd"/>
-      <w:r>
-        <w:rPr>
-          <w:color w:val="404040" w:themeColor="text1" w:themeTint="BF"/>
-          <w:sz w:val="20"/>
-          <w:szCs w:val="20"/>
-        </w:rPr>
-        <w:t>), som använder JPA. De</w:t>
+        <w:t xml:space="preserve"> username-parametern in i frågan. Detta öppnar upp för SQL-injektionssårbarheter, där en illvillig användare kan infoga skadlig SQL-kod som del av username för att manipulera eller skada databasen.</w:t>
+      </w:r>
+    </w:p>
+    <w:p>
+      <w:pPr>
+        <w:rPr>
+          <w:color w:val="404040" w:themeColor="text1" w:themeTint="BF"/>
+          <w:sz w:val="20"/>
+          <w:szCs w:val="20"/>
+        </w:rPr>
+      </w:pPr>
+      <w:r>
+        <w:rPr>
+          <w:color w:val="404040" w:themeColor="text1" w:themeTint="BF"/>
+          <w:sz w:val="20"/>
+          <w:szCs w:val="20"/>
+        </w:rPr>
+        <w:t>I den förbättrade koden används accountRepository.findByUserName(username), som använder JPA. De</w:t>
       </w:r>
       <w:r>
         <w:rPr>
@@ -1561,25 +1155,7 @@
           <w:sz w:val="20"/>
           <w:szCs w:val="20"/>
         </w:rPr>
-        <w:t xml:space="preserve"> verktyg skapar </w:t>
-      </w:r>
-      <w:proofErr w:type="spellStart"/>
-      <w:r>
-        <w:rPr>
-          <w:color w:val="404040" w:themeColor="text1" w:themeTint="BF"/>
-          <w:sz w:val="20"/>
-          <w:szCs w:val="20"/>
-        </w:rPr>
-        <w:t>parameteriserade</w:t>
-      </w:r>
-      <w:proofErr w:type="spellEnd"/>
-      <w:r>
-        <w:rPr>
-          <w:color w:val="404040" w:themeColor="text1" w:themeTint="BF"/>
-          <w:sz w:val="20"/>
-          <w:szCs w:val="20"/>
-        </w:rPr>
-        <w:t xml:space="preserve"> SQL-frågor, vilket skyddar mot SQL-injektion eftersom varje input behandlas som data och inte som en del av SQL-koden.</w:t>
+        <w:t xml:space="preserve"> verktyg skapar parameteriserade SQL-frågor, vilket skyddar mot SQL-injektion eftersom varje input behandlas som data och inte som en del av SQL-koden.</w:t>
       </w:r>
     </w:p>
     <w:p>
@@ -1620,33 +1196,8 @@
           <w:rFonts w:ascii="Verdana" w:hAnsi="Verdana"/>
           <w:color w:val="404040" w:themeColor="text1" w:themeTint="BF"/>
         </w:rPr>
-        <w:t xml:space="preserve">CWE-862: </w:t>
-      </w:r>
-      <w:proofErr w:type="spellStart"/>
-      <w:r>
-        <w:rPr>
-          <w:rFonts w:ascii="Verdana" w:hAnsi="Verdana"/>
-          <w:color w:val="404040" w:themeColor="text1" w:themeTint="BF"/>
-        </w:rPr>
-        <w:t>Missing</w:t>
-      </w:r>
-      <w:proofErr w:type="spellEnd"/>
-      <w:r>
-        <w:rPr>
-          <w:rFonts w:ascii="Verdana" w:hAnsi="Verdana"/>
-          <w:color w:val="404040" w:themeColor="text1" w:themeTint="BF"/>
-        </w:rPr>
-        <w:t xml:space="preserve"> </w:t>
-      </w:r>
-      <w:proofErr w:type="spellStart"/>
-      <w:r>
-        <w:rPr>
-          <w:rFonts w:ascii="Verdana" w:hAnsi="Verdana"/>
-          <w:color w:val="404040" w:themeColor="text1" w:themeTint="BF"/>
-        </w:rPr>
-        <w:t>Authorization</w:t>
-      </w:r>
-      <w:proofErr w:type="spellEnd"/>
+        <w:t>CWE-862: Missing Authorization</w:t>
+      </w:r>
     </w:p>
     <w:p>
       <w:pPr>
@@ -1662,6 +1213,7 @@
         <w:rPr>
           <w:b/>
           <w:bCs/>
+          <w:noProof/>
           <w:color w:val="404040" w:themeColor="text1" w:themeTint="BF"/>
           <w:sz w:val="28"/>
           <w:szCs w:val="28"/>
@@ -1732,43 +1284,7 @@
           <w:sz w:val="20"/>
           <w:szCs w:val="20"/>
         </w:rPr>
-        <w:t xml:space="preserve"> Genom att kräva att vissa </w:t>
-      </w:r>
-      <w:proofErr w:type="spellStart"/>
-      <w:r>
-        <w:rPr>
-          <w:color w:val="404040" w:themeColor="text1" w:themeTint="BF"/>
-          <w:sz w:val="20"/>
-          <w:szCs w:val="20"/>
-        </w:rPr>
-        <w:t>endpoints</w:t>
-      </w:r>
-      <w:proofErr w:type="spellEnd"/>
-      <w:r>
-        <w:rPr>
-          <w:color w:val="404040" w:themeColor="text1" w:themeTint="BF"/>
-          <w:sz w:val="20"/>
-          <w:szCs w:val="20"/>
-        </w:rPr>
-        <w:t xml:space="preserve"> (i detta fall "/</w:t>
-      </w:r>
-      <w:proofErr w:type="spellStart"/>
-      <w:r>
-        <w:rPr>
-          <w:color w:val="404040" w:themeColor="text1" w:themeTint="BF"/>
-          <w:sz w:val="20"/>
-          <w:szCs w:val="20"/>
-        </w:rPr>
-        <w:t>account</w:t>
-      </w:r>
-      <w:proofErr w:type="spellEnd"/>
-      <w:r>
-        <w:rPr>
-          <w:color w:val="404040" w:themeColor="text1" w:themeTint="BF"/>
-          <w:sz w:val="20"/>
-          <w:szCs w:val="20"/>
-        </w:rPr>
-        <w:t>" och allt under den) bara kan nås av autentiserade användare, ser vi till att bara de som har rätt behörighet kan komma åt dessa resurser.</w:t>
+        <w:t xml:space="preserve"> Genom att kräva att vissa endpoints (i detta fall "/account" och allt under den) bara kan nås av autentiserade användare, ser vi till att bara de som har rätt behörighet kan komma åt dessa resurser.</w:t>
       </w:r>
     </w:p>
     <w:p>
@@ -1832,43 +1348,7 @@
           <w:sz w:val="20"/>
           <w:szCs w:val="20"/>
         </w:rPr>
-        <w:t xml:space="preserve"> Eftersom </w:t>
-      </w:r>
-      <w:proofErr w:type="spellStart"/>
-      <w:r>
-        <w:rPr>
-          <w:color w:val="404040" w:themeColor="text1" w:themeTint="BF"/>
-          <w:sz w:val="20"/>
-          <w:szCs w:val="20"/>
-        </w:rPr>
-        <w:t>oautentiserade</w:t>
-      </w:r>
-      <w:proofErr w:type="spellEnd"/>
-      <w:r>
-        <w:rPr>
-          <w:color w:val="404040" w:themeColor="text1" w:themeTint="BF"/>
-          <w:sz w:val="20"/>
-          <w:szCs w:val="20"/>
-        </w:rPr>
-        <w:t xml:space="preserve"> förfrågningar till "/</w:t>
-      </w:r>
-      <w:proofErr w:type="spellStart"/>
-      <w:r>
-        <w:rPr>
-          <w:color w:val="404040" w:themeColor="text1" w:themeTint="BF"/>
-          <w:sz w:val="20"/>
-          <w:szCs w:val="20"/>
-        </w:rPr>
-        <w:t>account</w:t>
-      </w:r>
-      <w:proofErr w:type="spellEnd"/>
-      <w:r>
-        <w:rPr>
-          <w:color w:val="404040" w:themeColor="text1" w:themeTint="BF"/>
-          <w:sz w:val="20"/>
-          <w:szCs w:val="20"/>
-        </w:rPr>
-        <w:t>" och underordnade URL:er omdirigeras till inloggningsformuläret, kan obehöriga användare inte enkelt navigera till dessa URL:er och se eller manipulera data. De skulle först behöva känna till en giltig användares inloggningsuppgifter.</w:t>
+        <w:t xml:space="preserve"> Eftersom oautentiserade förfrågningar till "/account" och underordnade URL:er omdirigeras till inloggningsformuläret, kan obehöriga användare inte enkelt navigera till dessa URL:er och se eller manipulera data. De skulle först behöva känna till en giltig användares inloggningsuppgifter.</w:t>
       </w:r>
     </w:p>
     <w:p>
@@ -1902,25 +1382,7 @@
           <w:sz w:val="20"/>
           <w:szCs w:val="20"/>
         </w:rPr>
-        <w:t xml:space="preserve"> Även om någon vet </w:t>
-      </w:r>
-      <w:proofErr w:type="spellStart"/>
-      <w:r>
-        <w:rPr>
-          <w:color w:val="404040" w:themeColor="text1" w:themeTint="BF"/>
-          <w:sz w:val="20"/>
-          <w:szCs w:val="20"/>
-        </w:rPr>
-        <w:t>direkt-URL:en</w:t>
-      </w:r>
-      <w:proofErr w:type="spellEnd"/>
-      <w:r>
-        <w:rPr>
-          <w:color w:val="404040" w:themeColor="text1" w:themeTint="BF"/>
-          <w:sz w:val="20"/>
-          <w:szCs w:val="20"/>
-        </w:rPr>
-        <w:t>, skulle de inte kunna åtkomst den utan att först logga in.</w:t>
+        <w:t xml:space="preserve"> Även om någon vet direkt-URL:en, skulle de inte kunna åtkomst den utan att först logga in.</w:t>
       </w:r>
     </w:p>
     <w:p>
@@ -1935,6 +1397,9 @@
         </w:rPr>
       </w:pPr>
       <w:r>
+        <w:rPr>
+          <w:noProof/>
+        </w:rPr>
         <w:drawing>
           <wp:inline distT="0" distB="0" distL="0" distR="0" wp14:anchorId="7A1E7D6E" wp14:editId="2F33B8A5">
             <wp:extent cx="1318956" cy="900752"/>
@@ -1973,7 +1438,12 @@
       </w:r>
     </w:p>
     <w:sectPr>
-      <w:headerReference w:type="default" r:id="rId14"/>
+      <w:headerReference w:type="even" r:id="rId14"/>
+      <w:headerReference w:type="default" r:id="rId15"/>
+      <w:footerReference w:type="even" r:id="rId16"/>
+      <w:footerReference w:type="default" r:id="rId17"/>
+      <w:headerReference w:type="first" r:id="rId18"/>
+      <w:footerReference w:type="first" r:id="rId19"/>
       <w:pgSz w:w="11906" w:h="16838"/>
       <w:pgMar w:top="1417" w:right="1417" w:bottom="1417" w:left="1417" w:header="708" w:footer="708" w:gutter="0"/>
       <w:cols w:space="708"/>
@@ -2008,6 +1478,36 @@
 </w:endnotes>
 </file>
 
+<file path=word/footer1.xml><?xml version="1.0" encoding="utf-8"?>
+<w:ftr xmlns:wpc="http://schemas.microsoft.com/office/word/2010/wordprocessingCanvas" xmlns:cx="http://schemas.microsoft.com/office/drawing/2014/chartex" xmlns:cx1="http://schemas.microsoft.com/office/drawing/2015/9/8/chartex" xmlns:cx2="http://schemas.microsoft.com/office/drawing/2015/10/21/chartex" xmlns:cx3="http://schemas.microsoft.com/office/drawing/2016/5/9/chartex" xmlns:cx4="http://schemas.microsoft.com/office/drawing/2016/5/10/chartex" xmlns:cx5="http://schemas.microsoft.com/office/drawing/2016/5/11/chartex" xmlns:cx6="http://schemas.microsoft.com/office/drawing/2016/5/12/chartex" xmlns:cx7="http://schemas.microsoft.com/office/drawing/2016/5/13/chartex" xmlns:cx8="http://schemas.microsoft.com/office/drawing/2016/5/14/chartex" xmlns:mc="http://schemas.openxmlformats.org/markup-compatibility/2006" xmlns:aink="http://schemas.microsoft.com/office/drawing/2016/ink" xmlns:am3d="http://schemas.microsoft.com/office/drawing/2017/model3d" xmlns:o="urn:schemas-microsoft-com:office:office" xmlns:oel="http://schemas.microsoft.com/office/2019/extlst" xmlns:r="http://schemas.openxmlformats.org/officeDocument/2006/relationships" xmlns:m="http://schemas.openxmlformats.org/officeDocument/2006/math" xmlns:v="urn:schemas-microsoft-com:vml" xmlns:wp14="http://schemas.microsoft.com/office/word/2010/wordprocessingDrawing" xmlns:wp="http://schemas.openxmlformats.org/drawingml/2006/wordprocessingDrawing" xmlns:w10="urn:schemas-microsoft-com:office:word" xmlns:w="http://schemas.openxmlformats.org/wordprocessingml/2006/main" xmlns:w14="http://schemas.microsoft.com/office/word/2010/wordml" xmlns:w15="http://schemas.microsoft.com/office/word/2012/wordml" xmlns:w16cex="http://schemas.microsoft.com/office/word/2018/wordml/cex" xmlns:w16cid="http://schemas.microsoft.com/office/word/2016/wordml/cid" xmlns:w16="http://schemas.microsoft.com/office/word/2018/wordml" xmlns:w16sdtdh="http://schemas.microsoft.com/office/word/2020/wordml/sdtdatahash" xmlns:w16se="http://schemas.microsoft.com/office/word/2015/wordml/symex" xmlns:wpg="http://schemas.microsoft.com/office/word/2010/wordprocessingGroup" xmlns:wpi="http://schemas.microsoft.com/office/word/2010/wordprocessingInk" xmlns:wne="http://schemas.microsoft.com/office/word/2006/wordml" xmlns:wps="http://schemas.microsoft.com/office/word/2010/wordprocessingShape" mc:Ignorable="w14 w15 w16se w16cid w16 w16cex w16sdtdh wp14">
+  <w:p>
+    <w:pPr>
+      <w:pStyle w:val="Sidfot"/>
+    </w:pPr>
+  </w:p>
+</w:ftr>
+</file>
+
+<file path=word/footer2.xml><?xml version="1.0" encoding="utf-8"?>
+<w:ftr xmlns:wpc="http://schemas.microsoft.com/office/word/2010/wordprocessingCanvas" xmlns:cx="http://schemas.microsoft.com/office/drawing/2014/chartex" xmlns:cx1="http://schemas.microsoft.com/office/drawing/2015/9/8/chartex" xmlns:cx2="http://schemas.microsoft.com/office/drawing/2015/10/21/chartex" xmlns:cx3="http://schemas.microsoft.com/office/drawing/2016/5/9/chartex" xmlns:cx4="http://schemas.microsoft.com/office/drawing/2016/5/10/chartex" xmlns:cx5="http://schemas.microsoft.com/office/drawing/2016/5/11/chartex" xmlns:cx6="http://schemas.microsoft.com/office/drawing/2016/5/12/chartex" xmlns:cx7="http://schemas.microsoft.com/office/drawing/2016/5/13/chartex" xmlns:cx8="http://schemas.microsoft.com/office/drawing/2016/5/14/chartex" xmlns:mc="http://schemas.openxmlformats.org/markup-compatibility/2006" xmlns:aink="http://schemas.microsoft.com/office/drawing/2016/ink" xmlns:am3d="http://schemas.microsoft.com/office/drawing/2017/model3d" xmlns:o="urn:schemas-microsoft-com:office:office" xmlns:oel="http://schemas.microsoft.com/office/2019/extlst" xmlns:r="http://schemas.openxmlformats.org/officeDocument/2006/relationships" xmlns:m="http://schemas.openxmlformats.org/officeDocument/2006/math" xmlns:v="urn:schemas-microsoft-com:vml" xmlns:wp14="http://schemas.microsoft.com/office/word/2010/wordprocessingDrawing" xmlns:wp="http://schemas.openxmlformats.org/drawingml/2006/wordprocessingDrawing" xmlns:w10="urn:schemas-microsoft-com:office:word" xmlns:w="http://schemas.openxmlformats.org/wordprocessingml/2006/main" xmlns:w14="http://schemas.microsoft.com/office/word/2010/wordml" xmlns:w15="http://schemas.microsoft.com/office/word/2012/wordml" xmlns:w16cex="http://schemas.microsoft.com/office/word/2018/wordml/cex" xmlns:w16cid="http://schemas.microsoft.com/office/word/2016/wordml/cid" xmlns:w16="http://schemas.microsoft.com/office/word/2018/wordml" xmlns:w16sdtdh="http://schemas.microsoft.com/office/word/2020/wordml/sdtdatahash" xmlns:w16se="http://schemas.microsoft.com/office/word/2015/wordml/symex" xmlns:wpg="http://schemas.microsoft.com/office/word/2010/wordprocessingGroup" xmlns:wpi="http://schemas.microsoft.com/office/word/2010/wordprocessingInk" xmlns:wne="http://schemas.microsoft.com/office/word/2006/wordml" xmlns:wps="http://schemas.microsoft.com/office/word/2010/wordprocessingShape" mc:Ignorable="w14 w15 w16se w16cid w16 w16cex w16sdtdh wp14">
+  <w:p>
+    <w:pPr>
+      <w:pStyle w:val="Sidfot"/>
+    </w:pPr>
+  </w:p>
+</w:ftr>
+</file>
+
+<file path=word/footer3.xml><?xml version="1.0" encoding="utf-8"?>
+<w:ftr xmlns:wpc="http://schemas.microsoft.com/office/word/2010/wordprocessingCanvas" xmlns:cx="http://schemas.microsoft.com/office/drawing/2014/chartex" xmlns:cx1="http://schemas.microsoft.com/office/drawing/2015/9/8/chartex" xmlns:cx2="http://schemas.microsoft.com/office/drawing/2015/10/21/chartex" xmlns:cx3="http://schemas.microsoft.com/office/drawing/2016/5/9/chartex" xmlns:cx4="http://schemas.microsoft.com/office/drawing/2016/5/10/chartex" xmlns:cx5="http://schemas.microsoft.com/office/drawing/2016/5/11/chartex" xmlns:cx6="http://schemas.microsoft.com/office/drawing/2016/5/12/chartex" xmlns:cx7="http://schemas.microsoft.com/office/drawing/2016/5/13/chartex" xmlns:cx8="http://schemas.microsoft.com/office/drawing/2016/5/14/chartex" xmlns:mc="http://schemas.openxmlformats.org/markup-compatibility/2006" xmlns:aink="http://schemas.microsoft.com/office/drawing/2016/ink" xmlns:am3d="http://schemas.microsoft.com/office/drawing/2017/model3d" xmlns:o="urn:schemas-microsoft-com:office:office" xmlns:oel="http://schemas.microsoft.com/office/2019/extlst" xmlns:r="http://schemas.openxmlformats.org/officeDocument/2006/relationships" xmlns:m="http://schemas.openxmlformats.org/officeDocument/2006/math" xmlns:v="urn:schemas-microsoft-com:vml" xmlns:wp14="http://schemas.microsoft.com/office/word/2010/wordprocessingDrawing" xmlns:wp="http://schemas.openxmlformats.org/drawingml/2006/wordprocessingDrawing" xmlns:w10="urn:schemas-microsoft-com:office:word" xmlns:w="http://schemas.openxmlformats.org/wordprocessingml/2006/main" xmlns:w14="http://schemas.microsoft.com/office/word/2010/wordml" xmlns:w15="http://schemas.microsoft.com/office/word/2012/wordml" xmlns:w16cex="http://schemas.microsoft.com/office/word/2018/wordml/cex" xmlns:w16cid="http://schemas.microsoft.com/office/word/2016/wordml/cid" xmlns:w16="http://schemas.microsoft.com/office/word/2018/wordml" xmlns:w16sdtdh="http://schemas.microsoft.com/office/word/2020/wordml/sdtdatahash" xmlns:w16se="http://schemas.microsoft.com/office/word/2015/wordml/symex" xmlns:wpg="http://schemas.microsoft.com/office/word/2010/wordprocessingGroup" xmlns:wpi="http://schemas.microsoft.com/office/word/2010/wordprocessingInk" xmlns:wne="http://schemas.microsoft.com/office/word/2006/wordml" xmlns:wps="http://schemas.microsoft.com/office/word/2010/wordprocessingShape" mc:Ignorable="w14 w15 w16se w16cid w16 w16cex w16sdtdh wp14">
+  <w:p>
+    <w:pPr>
+      <w:pStyle w:val="Sidfot"/>
+    </w:pPr>
+  </w:p>
+</w:ftr>
+</file>
+
 <file path=word/footnotes.xml><?xml version="1.0" encoding="utf-8"?>
 <w:footnotes xmlns:wpc="http://schemas.microsoft.com/office/word/2010/wordprocessingCanvas" xmlns:cx="http://schemas.microsoft.com/office/drawing/2014/chartex" xmlns:cx1="http://schemas.microsoft.com/office/drawing/2015/9/8/chartex" xmlns:cx2="http://schemas.microsoft.com/office/drawing/2015/10/21/chartex" xmlns:cx3="http://schemas.microsoft.com/office/drawing/2016/5/9/chartex" xmlns:cx4="http://schemas.microsoft.com/office/drawing/2016/5/10/chartex" xmlns:cx5="http://schemas.microsoft.com/office/drawing/2016/5/11/chartex" xmlns:cx6="http://schemas.microsoft.com/office/drawing/2016/5/12/chartex" xmlns:cx7="http://schemas.microsoft.com/office/drawing/2016/5/13/chartex" xmlns:cx8="http://schemas.microsoft.com/office/drawing/2016/5/14/chartex" xmlns:mc="http://schemas.openxmlformats.org/markup-compatibility/2006" xmlns:aink="http://schemas.microsoft.com/office/drawing/2016/ink" xmlns:am3d="http://schemas.microsoft.com/office/drawing/2017/model3d" xmlns:o="urn:schemas-microsoft-com:office:office" xmlns:oel="http://schemas.microsoft.com/office/2019/extlst" xmlns:r="http://schemas.openxmlformats.org/officeDocument/2006/relationships" xmlns:m="http://schemas.openxmlformats.org/officeDocument/2006/math" xmlns:v="urn:schemas-microsoft-com:vml" xmlns:wp14="http://schemas.microsoft.com/office/word/2010/wordprocessingDrawing" xmlns:wp="http://schemas.openxmlformats.org/drawingml/2006/wordprocessingDrawing" xmlns:w10="urn:schemas-microsoft-com:office:word" xmlns:w="http://schemas.openxmlformats.org/wordprocessingml/2006/main" xmlns:w14="http://schemas.microsoft.com/office/word/2010/wordml" xmlns:w15="http://schemas.microsoft.com/office/word/2012/wordml" xmlns:w16cex="http://schemas.microsoft.com/office/word/2018/wordml/cex" xmlns:w16cid="http://schemas.microsoft.com/office/word/2016/wordml/cid" xmlns:w16="http://schemas.microsoft.com/office/word/2018/wordml" xmlns:w16sdtdh="http://schemas.microsoft.com/office/word/2020/wordml/sdtdatahash" xmlns:w16se="http://schemas.microsoft.com/office/word/2015/wordml/symex" xmlns:wpg="http://schemas.microsoft.com/office/word/2010/wordprocessingGroup" xmlns:wpi="http://schemas.microsoft.com/office/word/2010/wordprocessingInk" xmlns:wne="http://schemas.microsoft.com/office/word/2006/wordml" xmlns:wps="http://schemas.microsoft.com/office/word/2010/wordprocessingShape" mc:Ignorable="w14 w15 w16se w16cid w16 w16cex w16sdtdh wp14">
   <w:footnote w:type="separator" w:id="-1">
@@ -2039,8 +1539,18 @@
     <w:pPr>
       <w:pStyle w:val="Sidhuvud"/>
     </w:pPr>
+  </w:p>
+</w:hdr>
+</file>
+
+<file path=word/header2.xml><?xml version="1.0" encoding="utf-8"?>
+<w:hdr xmlns:wpc="http://schemas.microsoft.com/office/word/2010/wordprocessingCanvas" xmlns:cx="http://schemas.microsoft.com/office/drawing/2014/chartex" xmlns:cx1="http://schemas.microsoft.com/office/drawing/2015/9/8/chartex" xmlns:cx2="http://schemas.microsoft.com/office/drawing/2015/10/21/chartex" xmlns:cx3="http://schemas.microsoft.com/office/drawing/2016/5/9/chartex" xmlns:cx4="http://schemas.microsoft.com/office/drawing/2016/5/10/chartex" xmlns:cx5="http://schemas.microsoft.com/office/drawing/2016/5/11/chartex" xmlns:cx6="http://schemas.microsoft.com/office/drawing/2016/5/12/chartex" xmlns:cx7="http://schemas.microsoft.com/office/drawing/2016/5/13/chartex" xmlns:cx8="http://schemas.microsoft.com/office/drawing/2016/5/14/chartex" xmlns:mc="http://schemas.openxmlformats.org/markup-compatibility/2006" xmlns:aink="http://schemas.microsoft.com/office/drawing/2016/ink" xmlns:am3d="http://schemas.microsoft.com/office/drawing/2017/model3d" xmlns:o="urn:schemas-microsoft-com:office:office" xmlns:oel="http://schemas.microsoft.com/office/2019/extlst" xmlns:r="http://schemas.openxmlformats.org/officeDocument/2006/relationships" xmlns:m="http://schemas.openxmlformats.org/officeDocument/2006/math" xmlns:v="urn:schemas-microsoft-com:vml" xmlns:wp14="http://schemas.microsoft.com/office/word/2010/wordprocessingDrawing" xmlns:wp="http://schemas.openxmlformats.org/drawingml/2006/wordprocessingDrawing" xmlns:w10="urn:schemas-microsoft-com:office:word" xmlns:w="http://schemas.openxmlformats.org/wordprocessingml/2006/main" xmlns:w14="http://schemas.microsoft.com/office/word/2010/wordml" xmlns:w15="http://schemas.microsoft.com/office/word/2012/wordml" xmlns:w16cex="http://schemas.microsoft.com/office/word/2018/wordml/cex" xmlns:w16cid="http://schemas.microsoft.com/office/word/2016/wordml/cid" xmlns:w16="http://schemas.microsoft.com/office/word/2018/wordml" xmlns:w16sdtdh="http://schemas.microsoft.com/office/word/2020/wordml/sdtdatahash" xmlns:w16se="http://schemas.microsoft.com/office/word/2015/wordml/symex" xmlns:wpg="http://schemas.microsoft.com/office/word/2010/wordprocessingGroup" xmlns:wpi="http://schemas.microsoft.com/office/word/2010/wordprocessingInk" xmlns:wne="http://schemas.microsoft.com/office/word/2006/wordml" xmlns:wps="http://schemas.microsoft.com/office/word/2010/wordprocessingShape" mc:Ignorable="w14 w15 w16se w16cid w16 w16cex w16sdtdh wp14">
+  <w:p>
+    <w:pPr>
+      <w:pStyle w:val="Sidhuvud"/>
+    </w:pPr>
     <w:r>
-      <w:t>Grupp 6</w:t>
+      <w:t>KLASS JAVA22D</w:t>
     </w:r>
   </w:p>
   <w:p>
@@ -2066,6 +1576,16 @@
     <w:r>
       <w:t>Jonathan Hellgren</w:t>
     </w:r>
+  </w:p>
+</w:hdr>
+</file>
+
+<file path=word/header3.xml><?xml version="1.0" encoding="utf-8"?>
+<w:hdr xmlns:wpc="http://schemas.microsoft.com/office/word/2010/wordprocessingCanvas" xmlns:cx="http://schemas.microsoft.com/office/drawing/2014/chartex" xmlns:cx1="http://schemas.microsoft.com/office/drawing/2015/9/8/chartex" xmlns:cx2="http://schemas.microsoft.com/office/drawing/2015/10/21/chartex" xmlns:cx3="http://schemas.microsoft.com/office/drawing/2016/5/9/chartex" xmlns:cx4="http://schemas.microsoft.com/office/drawing/2016/5/10/chartex" xmlns:cx5="http://schemas.microsoft.com/office/drawing/2016/5/11/chartex" xmlns:cx6="http://schemas.microsoft.com/office/drawing/2016/5/12/chartex" xmlns:cx7="http://schemas.microsoft.com/office/drawing/2016/5/13/chartex" xmlns:cx8="http://schemas.microsoft.com/office/drawing/2016/5/14/chartex" xmlns:mc="http://schemas.openxmlformats.org/markup-compatibility/2006" xmlns:aink="http://schemas.microsoft.com/office/drawing/2016/ink" xmlns:am3d="http://schemas.microsoft.com/office/drawing/2017/model3d" xmlns:o="urn:schemas-microsoft-com:office:office" xmlns:oel="http://schemas.microsoft.com/office/2019/extlst" xmlns:r="http://schemas.openxmlformats.org/officeDocument/2006/relationships" xmlns:m="http://schemas.openxmlformats.org/officeDocument/2006/math" xmlns:v="urn:schemas-microsoft-com:vml" xmlns:wp14="http://schemas.microsoft.com/office/word/2010/wordprocessingDrawing" xmlns:wp="http://schemas.openxmlformats.org/drawingml/2006/wordprocessingDrawing" xmlns:w10="urn:schemas-microsoft-com:office:word" xmlns:w="http://schemas.openxmlformats.org/wordprocessingml/2006/main" xmlns:w14="http://schemas.microsoft.com/office/word/2010/wordml" xmlns:w15="http://schemas.microsoft.com/office/word/2012/wordml" xmlns:w16cex="http://schemas.microsoft.com/office/word/2018/wordml/cex" xmlns:w16cid="http://schemas.microsoft.com/office/word/2016/wordml/cid" xmlns:w16="http://schemas.microsoft.com/office/word/2018/wordml" xmlns:w16sdtdh="http://schemas.microsoft.com/office/word/2020/wordml/sdtdatahash" xmlns:w16se="http://schemas.microsoft.com/office/word/2015/wordml/symex" xmlns:wpg="http://schemas.microsoft.com/office/word/2010/wordprocessingGroup" xmlns:wpi="http://schemas.microsoft.com/office/word/2010/wordprocessingInk" xmlns:wne="http://schemas.microsoft.com/office/word/2006/wordml" xmlns:wps="http://schemas.microsoft.com/office/word/2010/wordprocessingShape" mc:Ignorable="w14 w15 w16se w16cid w16 w16cex w16sdtdh wp14">
+  <w:p>
+    <w:pPr>
+      <w:pStyle w:val="Sidhuvud"/>
+    </w:pPr>
   </w:p>
 </w:hdr>
 </file>

</xml_diff>